<commit_message>
Worked on parameter substitution for PEST. Worked on installer for version 4.3. Worked on importing PEST observations.
</commit_message>
<xml_diff>
--- a/ModelMuse/Documentation5/MODFLOW 6 Supported Features.docx
+++ b/ModelMuse/Documentation5/MODFLOW 6 Supported Features.docx
@@ -7,13 +7,8 @@
         <w:pStyle w:val="TableTitle"/>
       </w:pPr>
       <w:r>
-        <w:t xml:space="preserve">Status of MODFLOW 6 Packages and Features in </w:t>
+        <w:t>Status of MODFLOW 6 Packages and Features in ModelMuse</w:t>
       </w:r>
-      <w:proofErr w:type="spellStart"/>
-      <w:r>
-        <w:t>ModelMuse</w:t>
-      </w:r>
-      <w:proofErr w:type="spellEnd"/>
     </w:p>
     <w:tbl>
       <w:tblPr>
@@ -997,15 +992,7 @@
               <w:pStyle w:val="TableCellBody"/>
             </w:pPr>
             <w:r>
-              <w:t>Multi-</w:t>
-            </w:r>
-            <w:proofErr w:type="spellStart"/>
-            <w:r>
-              <w:t>AquiferWell</w:t>
-            </w:r>
-            <w:proofErr w:type="spellEnd"/>
-            <w:r>
-              <w:t xml:space="preserve"> (MAW) Package</w:t>
+              <w:t>Multi-AquiferWell (MAW) Package</w:t>
             </w:r>
           </w:p>
         </w:tc>
@@ -1195,8 +1182,6 @@
                 <w:delText xml:space="preserve">not </w:delText>
               </w:r>
             </w:del>
-            <w:bookmarkStart w:id="2" w:name="_GoBack"/>
-            <w:bookmarkEnd w:id="2"/>
             <w:r>
               <w:t>supported</w:t>
             </w:r>
@@ -1413,6 +1398,11 @@
             <w:pPr>
               <w:pStyle w:val="TableCellBody"/>
             </w:pPr>
+            <w:ins w:id="2" w:author="Winston, Richard B" w:date="2020-07-28T10:13:00Z">
+              <w:r>
+                <w:t xml:space="preserve">not </w:t>
+              </w:r>
+            </w:ins>
             <w:r>
               <w:t>supported</w:t>
             </w:r>
@@ -1427,9 +1417,13 @@
             <w:pPr>
               <w:pStyle w:val="TableCellBody"/>
             </w:pPr>
-            <w:r>
-              <w:t>Only support for certain input variables</w:t>
-            </w:r>
+            <w:bookmarkStart w:id="3" w:name="_GoBack"/>
+            <w:bookmarkEnd w:id="3"/>
+            <w:del w:id="4" w:author="Winston, Richard B" w:date="2020-07-28T10:13:00Z">
+              <w:r>
+                <w:delText>Only support for certain input variables</w:delText>
+              </w:r>
+            </w:del>
           </w:p>
         </w:tc>
       </w:tr>
@@ -3110,7 +3104,7 @@
       </w:pPr>
     </w:pPrDefault>
   </w:docDefaults>
-  <w:latentStyles w:defLockedState="0" w:defUIPriority="99" w:defSemiHidden="0" w:defUnhideWhenUsed="0" w:defQFormat="0" w:count="375">
+  <w:latentStyles w:defLockedState="0" w:defUIPriority="99" w:defSemiHidden="0" w:defUnhideWhenUsed="0" w:defQFormat="0" w:count="377">
     <w:lsdException w:name="Normal" w:uiPriority="0"/>
     <w:lsdException w:name="heading 1" w:uiPriority="0" w:qFormat="1"/>
     <w:lsdException w:name="heading 2" w:semiHidden="1" w:uiPriority="0" w:unhideWhenUsed="1" w:qFormat="1"/>
@@ -3216,7 +3210,6 @@
     <w:lsdException w:name="HTML Sample" w:semiHidden="1" w:unhideWhenUsed="1"/>
     <w:lsdException w:name="HTML Typewriter" w:semiHidden="1" w:unhideWhenUsed="1"/>
     <w:lsdException w:name="HTML Variable" w:semiHidden="1" w:unhideWhenUsed="1"/>
-    <w:lsdException w:name="Normal Table" w:semiHidden="1" w:unhideWhenUsed="1"/>
     <w:lsdException w:name="annotation subject" w:semiHidden="1" w:unhideWhenUsed="1"/>
     <w:lsdException w:name="No List" w:semiHidden="1" w:unhideWhenUsed="1"/>
     <w:lsdException w:name="Outline List 1" w:semiHidden="1" w:unhideWhenUsed="1"/>
@@ -3262,11 +3255,11 @@
     <w:lsdException w:name="Table Subtle 1" w:semiHidden="1" w:uiPriority="0" w:unhideWhenUsed="1"/>
     <w:lsdException w:name="Table Subtle 2" w:semiHidden="1" w:uiPriority="0" w:unhideWhenUsed="1"/>
     <w:lsdException w:name="Table Web 1" w:semiHidden="1" w:uiPriority="0" w:unhideWhenUsed="1"/>
-    <w:lsdException w:name="Table Web 2" w:semiHidden="1" w:uiPriority="0" w:unhideWhenUsed="1"/>
+    <w:lsdException w:name="Table Web 2" w:uiPriority="0"/>
     <w:lsdException w:name="Table Web 3" w:semiHidden="1" w:uiPriority="0" w:unhideWhenUsed="1"/>
     <w:lsdException w:name="Balloon Text" w:semiHidden="1" w:unhideWhenUsed="1"/>
     <w:lsdException w:name="Table Grid" w:uiPriority="59"/>
-    <w:lsdException w:name="Table Theme" w:semiHidden="1" w:uiPriority="0" w:unhideWhenUsed="1"/>
+    <w:lsdException w:name="Table Theme" w:uiPriority="0"/>
     <w:lsdException w:name="Placeholder Text" w:semiHidden="1"/>
     <w:lsdException w:name="No Spacing" w:semiHidden="1"/>
     <w:lsdException w:name="Light Shading" w:uiPriority="60"/>
@@ -3483,6 +3476,8 @@
     <w:lsdException w:name="Smart Hyperlink" w:semiHidden="1" w:unhideWhenUsed="1"/>
     <w:lsdException w:name="Hashtag" w:semiHidden="1" w:unhideWhenUsed="1"/>
     <w:lsdException w:name="Unresolved Mention" w:semiHidden="1" w:unhideWhenUsed="1"/>
+    <w:lsdException w:name="Smart Link" w:semiHidden="1" w:unhideWhenUsed="1"/>
+    <w:lsdException w:name="Smart Link Error" w:semiHidden="1" w:unhideWhenUsed="1"/>
   </w:latentStyles>
   <w:style w:type="paragraph" w:default="1" w:styleId="Normal">
     <w:name w:val="Normal"/>
@@ -9717,7 +9712,7 @@
 </file>
 
 <file path=customXml/itemProps1.xml><?xml version="1.0" encoding="utf-8"?>
-<ds:datastoreItem xmlns:ds="http://schemas.openxmlformats.org/officeDocument/2006/customXml" ds:itemID="{BBFEBAA8-AF34-43D4-A366-64539FEA2F85}">
+<ds:datastoreItem xmlns:ds="http://schemas.openxmlformats.org/officeDocument/2006/customXml" ds:itemID="{061C59DF-2E2F-40DE-AD05-5BAB5A792C3A}">
   <ds:schemaRefs>
     <ds:schemaRef ds:uri="http://schemas.openxmlformats.org/officeDocument/2006/bibliography"/>
   </ds:schemaRefs>

</xml_diff>

<commit_message>
Prepared for version 5.2 release.
</commit_message>
<xml_diff>
--- a/ModelMuse/Documentation5/MODFLOW 6 Supported Features.docx
+++ b/ModelMuse/Documentation5/MODFLOW 6 Supported Features.docx
@@ -1677,125 +1677,7 @@
               </w:rPr>
             </w:pPr>
             <w:ins w:id="23" w:author="Richard" w:date="2022-09-30T17:58:00Z">
-              <w:r>
-                <w:t xml:space="preserve">not </w:t>
-              </w:r>
-              <w:r>
-                <w:t>supported</w:t>
-              </w:r>
-            </w:ins>
-          </w:p>
-        </w:tc>
-        <w:tc>
-          <w:tcPr>
-            <w:tcW w:w="3870" w:type="dxa"/>
-            <w:vAlign w:val="center"/>
-          </w:tcPr>
-          <w:p>
-            <w:pPr>
-              <w:pStyle w:val="TableCellBody"/>
-              <w:rPr>
-                <w:ins w:id="24" w:author="Richard" w:date="2022-09-30T17:54:00Z"/>
-              </w:rPr>
-            </w:pPr>
-          </w:p>
-        </w:tc>
-      </w:tr>
-      <w:tr>
-        <w:trPr>
-          <w:trHeight w:val="20"/>
-          <w:ins w:id="25" w:author="Richard" w:date="2022-09-30T17:55:00Z"/>
-        </w:trPr>
-        <w:tc>
-          <w:tcPr>
-            <w:tcW w:w="4050" w:type="dxa"/>
-          </w:tcPr>
-          <w:p>
-            <w:pPr>
-              <w:pStyle w:val="TableCellBody"/>
-              <w:rPr>
-                <w:ins w:id="26" w:author="Richard" w:date="2022-09-30T17:55:00Z"/>
-              </w:rPr>
-            </w:pPr>
-            <w:ins w:id="27" w:author="Richard" w:date="2022-09-30T17:55:00Z">
-              <w:r>
-                <w:t>Time-Varying Storage Package</w:t>
-              </w:r>
-            </w:ins>
-          </w:p>
-        </w:tc>
-        <w:tc>
-          <w:tcPr>
-            <w:tcW w:w="1440" w:type="dxa"/>
-          </w:tcPr>
-          <w:p>
-            <w:pPr>
-              <w:pStyle w:val="TableCellBody"/>
-              <w:rPr>
-                <w:ins w:id="28" w:author="Richard" w:date="2022-09-30T17:55:00Z"/>
-              </w:rPr>
-            </w:pPr>
-            <w:ins w:id="29" w:author="Richard" w:date="2022-09-30T17:58:00Z">
-              <w:r>
-                <w:t xml:space="preserve">not </w:t>
-              </w:r>
-              <w:r>
-                <w:t>supported</w:t>
-              </w:r>
-            </w:ins>
-          </w:p>
-        </w:tc>
-        <w:tc>
-          <w:tcPr>
-            <w:tcW w:w="3870" w:type="dxa"/>
-            <w:vAlign w:val="center"/>
-          </w:tcPr>
-          <w:p>
-            <w:pPr>
-              <w:pStyle w:val="TableCellBody"/>
-              <w:rPr>
-                <w:ins w:id="30" w:author="Richard" w:date="2022-09-30T17:55:00Z"/>
-              </w:rPr>
-            </w:pPr>
-          </w:p>
-        </w:tc>
-      </w:tr>
-      <w:tr>
-        <w:trPr>
-          <w:trHeight w:val="20"/>
-          <w:ins w:id="31" w:author="Richard" w:date="2022-09-30T17:55:00Z"/>
-        </w:trPr>
-        <w:tc>
-          <w:tcPr>
-            <w:tcW w:w="4050" w:type="dxa"/>
-          </w:tcPr>
-          <w:p>
-            <w:pPr>
-              <w:pStyle w:val="TableCellBody"/>
-              <w:rPr>
-                <w:ins w:id="32" w:author="Richard" w:date="2022-09-30T17:55:00Z"/>
-              </w:rPr>
-            </w:pPr>
-            <w:ins w:id="33" w:author="Richard" w:date="2022-09-30T17:55:00Z">
-              <w:r>
-                <w:t>Buoyancy Package</w:t>
-              </w:r>
-            </w:ins>
-          </w:p>
-        </w:tc>
-        <w:tc>
-          <w:tcPr>
-            <w:tcW w:w="1440" w:type="dxa"/>
-          </w:tcPr>
-          <w:p>
-            <w:pPr>
-              <w:pStyle w:val="TableCellBody"/>
-              <w:rPr>
-                <w:ins w:id="34" w:author="Richard" w:date="2022-09-30T17:55:00Z"/>
-              </w:rPr>
-            </w:pPr>
-            <w:ins w:id="35" w:author="Richard" w:date="2022-09-30T17:58:00Z">
-              <w:del w:id="36" w:author="Winston, Richard B" w:date="2023-09-14T14:23:00Z">
+              <w:del w:id="24" w:author="Winston, Richard B" w:date="2023-10-03T10:29:00Z">
                 <w:r>
                   <w:delText xml:space="preserve">not </w:delText>
                 </w:r>
@@ -1815,7 +1697,7 @@
             <w:pPr>
               <w:pStyle w:val="TableCellBody"/>
               <w:rPr>
-                <w:ins w:id="37" w:author="Richard" w:date="2022-09-30T17:55:00Z"/>
+                <w:ins w:id="25" w:author="Richard" w:date="2022-09-30T17:54:00Z"/>
               </w:rPr>
             </w:pPr>
           </w:p>
@@ -1824,7 +1706,7 @@
       <w:tr>
         <w:trPr>
           <w:trHeight w:val="20"/>
-          <w:ins w:id="38" w:author="Winston, Richard B" w:date="2023-09-14T14:23:00Z"/>
+          <w:ins w:id="26" w:author="Richard" w:date="2022-09-30T17:55:00Z"/>
         </w:trPr>
         <w:tc>
           <w:tcPr>
@@ -1834,10 +1716,132 @@
             <w:pPr>
               <w:pStyle w:val="TableCellBody"/>
               <w:rPr>
-                <w:ins w:id="39" w:author="Winston, Richard B" w:date="2023-09-14T14:23:00Z"/>
+                <w:ins w:id="27" w:author="Richard" w:date="2022-09-30T17:55:00Z"/>
               </w:rPr>
             </w:pPr>
-            <w:ins w:id="40" w:author="Winston, Richard B" w:date="2023-09-14T14:24:00Z">
+            <w:ins w:id="28" w:author="Richard" w:date="2022-09-30T17:55:00Z">
+              <w:r>
+                <w:t>Time-Varying Storage Package</w:t>
+              </w:r>
+            </w:ins>
+          </w:p>
+        </w:tc>
+        <w:tc>
+          <w:tcPr>
+            <w:tcW w:w="1440" w:type="dxa"/>
+          </w:tcPr>
+          <w:p>
+            <w:pPr>
+              <w:pStyle w:val="TableCellBody"/>
+              <w:rPr>
+                <w:ins w:id="29" w:author="Richard" w:date="2022-09-30T17:55:00Z"/>
+              </w:rPr>
+            </w:pPr>
+            <w:ins w:id="30" w:author="Richard" w:date="2022-09-30T17:58:00Z">
+              <w:del w:id="31" w:author="Winston, Richard B" w:date="2023-10-03T10:29:00Z">
+                <w:r>
+                  <w:delText xml:space="preserve">not </w:delText>
+                </w:r>
+              </w:del>
+              <w:r>
+                <w:t>supported</w:t>
+              </w:r>
+            </w:ins>
+          </w:p>
+        </w:tc>
+        <w:tc>
+          <w:tcPr>
+            <w:tcW w:w="3870" w:type="dxa"/>
+            <w:vAlign w:val="center"/>
+          </w:tcPr>
+          <w:p>
+            <w:pPr>
+              <w:pStyle w:val="TableCellBody"/>
+              <w:rPr>
+                <w:ins w:id="32" w:author="Richard" w:date="2022-09-30T17:55:00Z"/>
+              </w:rPr>
+            </w:pPr>
+          </w:p>
+        </w:tc>
+      </w:tr>
+      <w:tr>
+        <w:trPr>
+          <w:trHeight w:val="20"/>
+          <w:ins w:id="33" w:author="Richard" w:date="2022-09-30T17:55:00Z"/>
+        </w:trPr>
+        <w:tc>
+          <w:tcPr>
+            <w:tcW w:w="4050" w:type="dxa"/>
+          </w:tcPr>
+          <w:p>
+            <w:pPr>
+              <w:pStyle w:val="TableCellBody"/>
+              <w:rPr>
+                <w:ins w:id="34" w:author="Richard" w:date="2022-09-30T17:55:00Z"/>
+              </w:rPr>
+            </w:pPr>
+            <w:ins w:id="35" w:author="Richard" w:date="2022-09-30T17:55:00Z">
+              <w:r>
+                <w:t>Buoyancy Package</w:t>
+              </w:r>
+            </w:ins>
+          </w:p>
+        </w:tc>
+        <w:tc>
+          <w:tcPr>
+            <w:tcW w:w="1440" w:type="dxa"/>
+          </w:tcPr>
+          <w:p>
+            <w:pPr>
+              <w:pStyle w:val="TableCellBody"/>
+              <w:rPr>
+                <w:ins w:id="36" w:author="Richard" w:date="2022-09-30T17:55:00Z"/>
+              </w:rPr>
+            </w:pPr>
+            <w:ins w:id="37" w:author="Richard" w:date="2022-09-30T17:58:00Z">
+              <w:del w:id="38" w:author="Winston, Richard B" w:date="2023-09-14T14:23:00Z">
+                <w:r>
+                  <w:delText xml:space="preserve">not </w:delText>
+                </w:r>
+              </w:del>
+              <w:r>
+                <w:t>supported</w:t>
+              </w:r>
+            </w:ins>
+          </w:p>
+        </w:tc>
+        <w:tc>
+          <w:tcPr>
+            <w:tcW w:w="3870" w:type="dxa"/>
+            <w:vAlign w:val="center"/>
+          </w:tcPr>
+          <w:p>
+            <w:pPr>
+              <w:pStyle w:val="TableCellBody"/>
+              <w:rPr>
+                <w:ins w:id="39" w:author="Richard" w:date="2022-09-30T17:55:00Z"/>
+              </w:rPr>
+            </w:pPr>
+          </w:p>
+        </w:tc>
+      </w:tr>
+      <w:tr>
+        <w:trPr>
+          <w:trHeight w:val="20"/>
+          <w:ins w:id="40" w:author="Winston, Richard B" w:date="2023-09-14T14:23:00Z"/>
+        </w:trPr>
+        <w:tc>
+          <w:tcPr>
+            <w:tcW w:w="4050" w:type="dxa"/>
+          </w:tcPr>
+          <w:p>
+            <w:pPr>
+              <w:pStyle w:val="TableCellBody"/>
+              <w:rPr>
+                <w:ins w:id="41" w:author="Winston, Richard B" w:date="2023-09-14T14:23:00Z"/>
+              </w:rPr>
+            </w:pPr>
+            <w:ins w:id="42" w:author="Winston, Richard B" w:date="2023-09-14T14:24:00Z">
               <w:r>
                 <w:t>Viscosity Package</w:t>
               </w:r>
@@ -1852,10 +1856,10 @@
             <w:pPr>
               <w:pStyle w:val="TableCellBody"/>
               <w:rPr>
-                <w:ins w:id="41" w:author="Winston, Richard B" w:date="2023-09-14T14:23:00Z"/>
+                <w:ins w:id="43" w:author="Winston, Richard B" w:date="2023-09-14T14:23:00Z"/>
               </w:rPr>
             </w:pPr>
-            <w:ins w:id="42" w:author="Winston, Richard B" w:date="2023-09-14T14:24:00Z">
+            <w:ins w:id="44" w:author="Winston, Richard B" w:date="2023-09-14T14:24:00Z">
               <w:r>
                 <w:t>supported</w:t>
               </w:r>
@@ -1871,7 +1875,7 @@
             <w:pPr>
               <w:pStyle w:val="TableCellBody"/>
               <w:rPr>
-                <w:ins w:id="43" w:author="Winston, Richard B" w:date="2023-09-14T14:23:00Z"/>
+                <w:ins w:id="45" w:author="Winston, Richard B" w:date="2023-09-14T14:23:00Z"/>
               </w:rPr>
             </w:pPr>
           </w:p>

</xml_diff>

<commit_message>
Worked on response to Boyce's review. Worked on GwMound documentation. Updated test results.
</commit_message>
<xml_diff>
--- a/ModelMuse/Documentation5/MODFLOW 6 Supported Features.docx
+++ b/ModelMuse/Documentation5/MODFLOW 6 Supported Features.docx
@@ -7,8 +7,13 @@
         <w:pStyle w:val="TableTitle"/>
       </w:pPr>
       <w:r>
-        <w:t>Status of MODFLOW 6 Packages and Features in ModelMuse</w:t>
+        <w:t xml:space="preserve">Status of MODFLOW 6 Packages and Features in </w:t>
       </w:r>
+      <w:proofErr w:type="spellStart"/>
+      <w:r>
+        <w:t>ModelMuse</w:t>
+      </w:r>
+      <w:proofErr w:type="spellEnd"/>
     </w:p>
     <w:tbl>
       <w:tblPr>
@@ -994,11 +999,9 @@
             <w:r>
               <w:t>Multi-Aquifer</w:t>
             </w:r>
-            <w:ins w:id="0" w:author="Richard" w:date="2022-09-30T18:00:00Z">
-              <w:r>
-                <w:t xml:space="preserve"> </w:t>
-              </w:r>
-            </w:ins>
+            <w:r>
+              <w:t xml:space="preserve"> </w:t>
+            </w:r>
             <w:r>
               <w:t>Well (MAW) Package</w:t>
             </w:r>
@@ -1074,7 +1077,6 @@
       <w:tr>
         <w:trPr>
           <w:trHeight w:val="20"/>
-          <w:ins w:id="1" w:author="Richard" w:date="2022-09-30T17:56:00Z"/>
         </w:trPr>
         <w:tc>
           <w:tcPr>
@@ -1083,15 +1085,10 @@
           <w:p>
             <w:pPr>
               <w:pStyle w:val="TableCellBody"/>
-              <w:rPr>
-                <w:ins w:id="2" w:author="Richard" w:date="2022-09-30T17:56:00Z"/>
-              </w:rPr>
-            </w:pPr>
-            <w:ins w:id="3" w:author="Richard" w:date="2022-09-30T17:56:00Z">
-              <w:r>
-                <w:t>SFR Cross Sections</w:t>
-              </w:r>
-            </w:ins>
+            </w:pPr>
+            <w:r>
+              <w:t>SFR Cross Sections</w:t>
+            </w:r>
           </w:p>
         </w:tc>
         <w:tc>
@@ -1101,20 +1098,10 @@
           <w:p>
             <w:pPr>
               <w:pStyle w:val="TableCellBody"/>
-              <w:rPr>
-                <w:ins w:id="4" w:author="Richard" w:date="2022-09-30T17:56:00Z"/>
-              </w:rPr>
-            </w:pPr>
-            <w:ins w:id="5" w:author="Richard" w:date="2022-09-30T17:58:00Z">
-              <w:del w:id="6" w:author="Richard Winston PR" w:date="2023-09-19T17:23:00Z">
-                <w:r>
-                  <w:delText xml:space="preserve">not </w:delText>
-                </w:r>
-              </w:del>
-              <w:r>
-                <w:t>supported</w:t>
-              </w:r>
-            </w:ins>
+            </w:pPr>
+            <w:r>
+              <w:t>supported</w:t>
+            </w:r>
           </w:p>
         </w:tc>
         <w:tc>
@@ -1125,9 +1112,6 @@
           <w:p>
             <w:pPr>
               <w:pStyle w:val="TableCellBody"/>
-              <w:rPr>
-                <w:ins w:id="7" w:author="Richard" w:date="2022-09-30T17:56:00Z"/>
-              </w:rPr>
             </w:pPr>
           </w:p>
         </w:tc>
@@ -1199,11 +1183,6 @@
             <w:pPr>
               <w:pStyle w:val="TableCellBody"/>
             </w:pPr>
-            <w:del w:id="8" w:author="Winston, Richard B" w:date="2019-11-15T14:13:00Z">
-              <w:r>
-                <w:delText xml:space="preserve">not </w:delText>
-              </w:r>
-            </w:del>
             <w:r>
               <w:t>supported</w:t>
             </w:r>
@@ -1246,11 +1225,6 @@
             <w:pPr>
               <w:pStyle w:val="TableCellBody"/>
             </w:pPr>
-            <w:del w:id="9" w:author="Winston, Richard B" w:date="2019-11-15T14:14:00Z">
-              <w:r>
-                <w:delText xml:space="preserve">not </w:delText>
-              </w:r>
-            </w:del>
             <w:r>
               <w:t>supported</w:t>
             </w:r>
@@ -1467,13 +1441,6 @@
             <w:pPr>
               <w:pStyle w:val="TableCellBody"/>
             </w:pPr>
-            <w:ins w:id="10" w:author="Winston, Richard B" w:date="2020-07-28T10:13:00Z">
-              <w:del w:id="11" w:author="Richard" w:date="2022-09-30T17:52:00Z">
-                <w:r>
-                  <w:delText xml:space="preserve">not </w:delText>
-                </w:r>
-              </w:del>
-            </w:ins>
             <w:r>
               <w:t>supported</w:t>
             </w:r>
@@ -1488,11 +1455,6 @@
             <w:pPr>
               <w:pStyle w:val="TableCellBody"/>
             </w:pPr>
-            <w:del w:id="12" w:author="Winston, Richard B" w:date="2020-07-28T10:13:00Z">
-              <w:r>
-                <w:delText>Only support for certain input variables</w:delText>
-              </w:r>
-            </w:del>
           </w:p>
         </w:tc>
       </w:tr>
@@ -1589,7 +1551,6 @@
       <w:tr>
         <w:trPr>
           <w:trHeight w:val="20"/>
-          <w:ins w:id="13" w:author="Richard" w:date="2022-09-30T17:53:00Z"/>
         </w:trPr>
         <w:tc>
           <w:tcPr>
@@ -1598,15 +1559,10 @@
           <w:p>
             <w:pPr>
               <w:pStyle w:val="TableCellBody"/>
-              <w:rPr>
-                <w:ins w:id="14" w:author="Richard" w:date="2022-09-30T17:53:00Z"/>
-              </w:rPr>
-            </w:pPr>
-            <w:ins w:id="15" w:author="Richard" w:date="2022-09-30T17:53:00Z">
-              <w:r>
-                <w:t>Groundwater Transport</w:t>
-              </w:r>
-            </w:ins>
+            </w:pPr>
+            <w:r>
+              <w:t>Groundwater Transport</w:t>
+            </w:r>
           </w:p>
         </w:tc>
         <w:tc>
@@ -1616,15 +1572,10 @@
           <w:p>
             <w:pPr>
               <w:pStyle w:val="TableCellBody"/>
-              <w:rPr>
-                <w:ins w:id="16" w:author="Richard" w:date="2022-09-30T17:53:00Z"/>
-              </w:rPr>
-            </w:pPr>
-            <w:ins w:id="17" w:author="Richard" w:date="2022-09-30T17:53:00Z">
-              <w:r>
-                <w:t>supported</w:t>
-              </w:r>
-            </w:ins>
+            </w:pPr>
+            <w:r>
+              <w:t>supported</w:t>
+            </w:r>
           </w:p>
         </w:tc>
         <w:tc>
@@ -1635,9 +1586,6 @@
           <w:p>
             <w:pPr>
               <w:pStyle w:val="TableCellBody"/>
-              <w:rPr>
-                <w:ins w:id="18" w:author="Richard" w:date="2022-09-30T17:53:00Z"/>
-              </w:rPr>
             </w:pPr>
           </w:p>
         </w:tc>
@@ -1645,7 +1593,6 @@
       <w:tr>
         <w:trPr>
           <w:trHeight w:val="20"/>
-          <w:ins w:id="19" w:author="Richard" w:date="2022-09-30T17:54:00Z"/>
         </w:trPr>
         <w:tc>
           <w:tcPr>
@@ -1654,15 +1601,10 @@
           <w:p>
             <w:pPr>
               <w:pStyle w:val="TableCellBody"/>
-              <w:rPr>
-                <w:ins w:id="20" w:author="Richard" w:date="2022-09-30T17:54:00Z"/>
-              </w:rPr>
-            </w:pPr>
-            <w:ins w:id="21" w:author="Richard" w:date="2022-09-30T17:54:00Z">
-              <w:r>
-                <w:t>Time-varying Hydraulic Conductivity Package</w:t>
-              </w:r>
-            </w:ins>
+            </w:pPr>
+            <w:r>
+              <w:t>Time-varying Hydraulic Conductivity Package</w:t>
+            </w:r>
           </w:p>
         </w:tc>
         <w:tc>
@@ -1672,20 +1614,10 @@
           <w:p>
             <w:pPr>
               <w:pStyle w:val="TableCellBody"/>
-              <w:rPr>
-                <w:ins w:id="22" w:author="Richard" w:date="2022-09-30T17:54:00Z"/>
-              </w:rPr>
-            </w:pPr>
-            <w:ins w:id="23" w:author="Richard" w:date="2022-09-30T17:58:00Z">
-              <w:del w:id="24" w:author="Winston, Richard B" w:date="2023-10-03T10:29:00Z">
-                <w:r>
-                  <w:delText xml:space="preserve">not </w:delText>
-                </w:r>
-              </w:del>
-              <w:r>
-                <w:t>supported</w:t>
-              </w:r>
-            </w:ins>
+            </w:pPr>
+            <w:r>
+              <w:t>supported</w:t>
+            </w:r>
           </w:p>
         </w:tc>
         <w:tc>
@@ -1696,9 +1628,6 @@
           <w:p>
             <w:pPr>
               <w:pStyle w:val="TableCellBody"/>
-              <w:rPr>
-                <w:ins w:id="25" w:author="Richard" w:date="2022-09-30T17:54:00Z"/>
-              </w:rPr>
             </w:pPr>
           </w:p>
         </w:tc>
@@ -1706,7 +1635,6 @@
       <w:tr>
         <w:trPr>
           <w:trHeight w:val="20"/>
-          <w:ins w:id="26" w:author="Richard" w:date="2022-09-30T17:55:00Z"/>
         </w:trPr>
         <w:tc>
           <w:tcPr>
@@ -1715,15 +1643,10 @@
           <w:p>
             <w:pPr>
               <w:pStyle w:val="TableCellBody"/>
-              <w:rPr>
-                <w:ins w:id="27" w:author="Richard" w:date="2022-09-30T17:55:00Z"/>
-              </w:rPr>
-            </w:pPr>
-            <w:ins w:id="28" w:author="Richard" w:date="2022-09-30T17:55:00Z">
-              <w:r>
-                <w:t>Time-Varying Storage Package</w:t>
-              </w:r>
-            </w:ins>
+            </w:pPr>
+            <w:r>
+              <w:t>Time-Varying Storage Package</w:t>
+            </w:r>
           </w:p>
         </w:tc>
         <w:tc>
@@ -1733,20 +1656,10 @@
           <w:p>
             <w:pPr>
               <w:pStyle w:val="TableCellBody"/>
-              <w:rPr>
-                <w:ins w:id="29" w:author="Richard" w:date="2022-09-30T17:55:00Z"/>
-              </w:rPr>
-            </w:pPr>
-            <w:ins w:id="30" w:author="Richard" w:date="2022-09-30T17:58:00Z">
-              <w:del w:id="31" w:author="Winston, Richard B" w:date="2023-10-03T10:29:00Z">
-                <w:r>
-                  <w:delText xml:space="preserve">not </w:delText>
-                </w:r>
-              </w:del>
-              <w:r>
-                <w:t>supported</w:t>
-              </w:r>
-            </w:ins>
+            </w:pPr>
+            <w:r>
+              <w:t>supported</w:t>
+            </w:r>
           </w:p>
         </w:tc>
         <w:tc>
@@ -1757,9 +1670,6 @@
           <w:p>
             <w:pPr>
               <w:pStyle w:val="TableCellBody"/>
-              <w:rPr>
-                <w:ins w:id="32" w:author="Richard" w:date="2022-09-30T17:55:00Z"/>
-              </w:rPr>
             </w:pPr>
           </w:p>
         </w:tc>
@@ -1767,7 +1677,6 @@
       <w:tr>
         <w:trPr>
           <w:trHeight w:val="20"/>
-          <w:ins w:id="33" w:author="Richard" w:date="2022-09-30T17:55:00Z"/>
         </w:trPr>
         <w:tc>
           <w:tcPr>
@@ -1776,15 +1685,10 @@
           <w:p>
             <w:pPr>
               <w:pStyle w:val="TableCellBody"/>
-              <w:rPr>
-                <w:ins w:id="34" w:author="Richard" w:date="2022-09-30T17:55:00Z"/>
-              </w:rPr>
-            </w:pPr>
-            <w:ins w:id="35" w:author="Richard" w:date="2022-09-30T17:55:00Z">
-              <w:r>
-                <w:t>Buoyancy Package</w:t>
-              </w:r>
-            </w:ins>
+            </w:pPr>
+            <w:r>
+              <w:t>Buoyancy Package</w:t>
+            </w:r>
           </w:p>
         </w:tc>
         <w:tc>
@@ -1794,20 +1698,10 @@
           <w:p>
             <w:pPr>
               <w:pStyle w:val="TableCellBody"/>
-              <w:rPr>
-                <w:ins w:id="36" w:author="Richard" w:date="2022-09-30T17:55:00Z"/>
-              </w:rPr>
-            </w:pPr>
-            <w:ins w:id="37" w:author="Richard" w:date="2022-09-30T17:58:00Z">
-              <w:del w:id="38" w:author="Winston, Richard B" w:date="2023-09-14T14:23:00Z">
-                <w:r>
-                  <w:delText xml:space="preserve">not </w:delText>
-                </w:r>
-              </w:del>
-              <w:r>
-                <w:t>supported</w:t>
-              </w:r>
-            </w:ins>
+            </w:pPr>
+            <w:r>
+              <w:t>supported</w:t>
+            </w:r>
           </w:p>
         </w:tc>
         <w:tc>
@@ -1818,9 +1712,6 @@
           <w:p>
             <w:pPr>
               <w:pStyle w:val="TableCellBody"/>
-              <w:rPr>
-                <w:ins w:id="39" w:author="Richard" w:date="2022-09-30T17:55:00Z"/>
-              </w:rPr>
             </w:pPr>
           </w:p>
         </w:tc>
@@ -1828,7 +1719,6 @@
       <w:tr>
         <w:trPr>
           <w:trHeight w:val="20"/>
-          <w:ins w:id="40" w:author="Winston, Richard B" w:date="2023-09-14T14:23:00Z"/>
         </w:trPr>
         <w:tc>
           <w:tcPr>
@@ -1837,15 +1727,10 @@
           <w:p>
             <w:pPr>
               <w:pStyle w:val="TableCellBody"/>
-              <w:rPr>
-                <w:ins w:id="41" w:author="Winston, Richard B" w:date="2023-09-14T14:23:00Z"/>
-              </w:rPr>
-            </w:pPr>
-            <w:ins w:id="42" w:author="Winston, Richard B" w:date="2023-09-14T14:24:00Z">
-              <w:r>
-                <w:t>Viscosity Package</w:t>
-              </w:r>
-            </w:ins>
+            </w:pPr>
+            <w:r>
+              <w:t>Viscosity Package</w:t>
+            </w:r>
           </w:p>
         </w:tc>
         <w:tc>
@@ -1855,15 +1740,10 @@
           <w:p>
             <w:pPr>
               <w:pStyle w:val="TableCellBody"/>
-              <w:rPr>
-                <w:ins w:id="43" w:author="Winston, Richard B" w:date="2023-09-14T14:23:00Z"/>
-              </w:rPr>
-            </w:pPr>
-            <w:ins w:id="44" w:author="Winston, Richard B" w:date="2023-09-14T14:24:00Z">
-              <w:r>
-                <w:t>supported</w:t>
-              </w:r>
-            </w:ins>
+            </w:pPr>
+            <w:r>
+              <w:t>supported</w:t>
+            </w:r>
           </w:p>
         </w:tc>
         <w:tc>
@@ -1874,9 +1754,6 @@
           <w:p>
             <w:pPr>
               <w:pStyle w:val="TableCellBody"/>
-              <w:rPr>
-                <w:ins w:id="45" w:author="Winston, Richard B" w:date="2023-09-14T14:23:00Z"/>
-              </w:rPr>
             </w:pPr>
           </w:p>
         </w:tc>
@@ -3441,17 +3318,6 @@
   </w:num>
   <w:numIdMacAtCleanup w:val="8"/>
 </w:numbering>
-</file>
-
-<file path=word/people.xml><?xml version="1.0" encoding="utf-8"?>
-<w15:people xmlns:wpc="http://schemas.microsoft.com/office/word/2010/wordprocessingCanvas" xmlns:cx="http://schemas.microsoft.com/office/drawing/2014/chartex" xmlns:cx1="http://schemas.microsoft.com/office/drawing/2015/9/8/chartex" xmlns:cx2="http://schemas.microsoft.com/office/drawing/2015/10/21/chartex" xmlns:cx3="http://schemas.microsoft.com/office/drawing/2016/5/9/chartex" xmlns:cx4="http://schemas.microsoft.com/office/drawing/2016/5/10/chartex" xmlns:cx5="http://schemas.microsoft.com/office/drawing/2016/5/11/chartex" xmlns:cx6="http://schemas.microsoft.com/office/drawing/2016/5/12/chartex" xmlns:cx7="http://schemas.microsoft.com/office/drawing/2016/5/13/chartex" xmlns:cx8="http://schemas.microsoft.com/office/drawing/2016/5/14/chartex" xmlns:mc="http://schemas.openxmlformats.org/markup-compatibility/2006" xmlns:aink="http://schemas.microsoft.com/office/drawing/2016/ink" xmlns:am3d="http://schemas.microsoft.com/office/drawing/2017/model3d" xmlns:o="urn:schemas-microsoft-com:office:office" xmlns:oel="http://schemas.microsoft.com/office/2019/extlst" xmlns:r="http://schemas.openxmlformats.org/officeDocument/2006/relationships" xmlns:m="http://schemas.openxmlformats.org/officeDocument/2006/math" xmlns:v="urn:schemas-microsoft-com:vml" xmlns:wp14="http://schemas.microsoft.com/office/word/2010/wordprocessingDrawing" xmlns:wp="http://schemas.openxmlformats.org/drawingml/2006/wordprocessingDrawing" xmlns:w10="urn:schemas-microsoft-com:office:word" xmlns:w="http://schemas.openxmlformats.org/wordprocessingml/2006/main" xmlns:w14="http://schemas.microsoft.com/office/word/2010/wordml" xmlns:w15="http://schemas.microsoft.com/office/word/2012/wordml" xmlns:w16cex="http://schemas.microsoft.com/office/word/2018/wordml/cex" xmlns:w16cid="http://schemas.microsoft.com/office/word/2016/wordml/cid" xmlns:w16="http://schemas.microsoft.com/office/word/2018/wordml" xmlns:w16sdtdh="http://schemas.microsoft.com/office/word/2020/wordml/sdtdatahash" xmlns:w16se="http://schemas.microsoft.com/office/word/2015/wordml/symex" xmlns:wpg="http://schemas.microsoft.com/office/word/2010/wordprocessingGroup" xmlns:wpi="http://schemas.microsoft.com/office/word/2010/wordprocessingInk" xmlns:wne="http://schemas.microsoft.com/office/word/2006/wordml" xmlns:wps="http://schemas.microsoft.com/office/word/2010/wordprocessingShape" mc:Ignorable="w14 w15 w16se w16cid w16 w16cex w16sdtdh wp14">
-  <w15:person w15:author="Richard Winston PR">
-    <w15:presenceInfo w15:providerId="AD" w15:userId="S-1-5-21-3697291689-1161744426-439199626-20568"/>
-  </w15:person>
-  <w15:person w15:author="Winston, Richard B">
-    <w15:presenceInfo w15:providerId="AD" w15:userId="S::rbwinst@usgs.gov::ade0d6a1-2eac-47b8-bdee-bd657a6daea3"/>
-  </w15:person>
-</w15:people>
 </file>
 
 <file path=word/styles.xml><?xml version="1.0" encoding="utf-8"?>

</xml_diff>

<commit_message>
Worked on updating the installer. Worked on using the BACKUP command in GExperts to back up source code files. Fixed bug in using time series files in the LAK and LKT packages. Updated test results.
</commit_message>
<xml_diff>
--- a/ModelMuse/Documentation5/MODFLOW 6 Supported Features.docx
+++ b/ModelMuse/Documentation5/MODFLOW 6 Supported Features.docx
@@ -7,13 +7,8 @@
         <w:pStyle w:val="TableTitle"/>
       </w:pPr>
       <w:r>
-        <w:t xml:space="preserve">Status of MODFLOW 6 Packages and Features in </w:t>
+        <w:t>Status of MODFLOW 6 Packages and Features in ModelMuse</w:t>
       </w:r>
-      <w:proofErr w:type="spellStart"/>
-      <w:r>
-        <w:t>ModelMuse</w:t>
-      </w:r>
-      <w:proofErr w:type="spellEnd"/>
     </w:p>
     <w:tbl>
       <w:tblPr>
@@ -1113,6 +1108,18 @@
             <w:pPr>
               <w:pStyle w:val="TableCellBody"/>
             </w:pPr>
+            <w:r>
+              <w:t>Rhk (</w:t>
+            </w:r>
+            <w:r>
+              <w:t xml:space="preserve">time-varying </w:t>
+            </w:r>
+            <w:r>
+              <w:t xml:space="preserve">streambed hydraulic conductivity </w:t>
+            </w:r>
+            <w:r>
+              <w:t>not supported</w:t>
+            </w:r>
           </w:p>
         </w:tc>
       </w:tr>
@@ -1730,6 +1737,138 @@
             </w:pPr>
             <w:r>
               <w:t>Viscosity Package</w:t>
+            </w:r>
+          </w:p>
+        </w:tc>
+        <w:tc>
+          <w:tcPr>
+            <w:tcW w:w="1440" w:type="dxa"/>
+          </w:tcPr>
+          <w:p>
+            <w:pPr>
+              <w:pStyle w:val="TableCellBody"/>
+            </w:pPr>
+            <w:r>
+              <w:t>supported</w:t>
+            </w:r>
+          </w:p>
+        </w:tc>
+        <w:tc>
+          <w:tcPr>
+            <w:tcW w:w="3870" w:type="dxa"/>
+            <w:vAlign w:val="center"/>
+          </w:tcPr>
+          <w:p>
+            <w:pPr>
+              <w:pStyle w:val="TableCellBody"/>
+            </w:pPr>
+          </w:p>
+        </w:tc>
+      </w:tr>
+      <w:tr>
+        <w:trPr>
+          <w:trHeight w:val="20"/>
+        </w:trPr>
+        <w:tc>
+          <w:tcPr>
+            <w:tcW w:w="4050" w:type="dxa"/>
+          </w:tcPr>
+          <w:p>
+            <w:pPr>
+              <w:pStyle w:val="TableCellBody"/>
+            </w:pPr>
+            <w:r>
+              <w:t>Groundwater Energy Transport (GWE)</w:t>
+            </w:r>
+          </w:p>
+        </w:tc>
+        <w:tc>
+          <w:tcPr>
+            <w:tcW w:w="1440" w:type="dxa"/>
+          </w:tcPr>
+          <w:p>
+            <w:pPr>
+              <w:pStyle w:val="TableCellBody"/>
+            </w:pPr>
+            <w:r>
+              <w:t xml:space="preserve">not </w:t>
+            </w:r>
+            <w:r>
+              <w:t>supported</w:t>
+            </w:r>
+          </w:p>
+        </w:tc>
+        <w:tc>
+          <w:tcPr>
+            <w:tcW w:w="3870" w:type="dxa"/>
+            <w:vAlign w:val="center"/>
+          </w:tcPr>
+          <w:p>
+            <w:pPr>
+              <w:pStyle w:val="TableCellBody"/>
+            </w:pPr>
+          </w:p>
+        </w:tc>
+      </w:tr>
+      <w:tr>
+        <w:trPr>
+          <w:trHeight w:val="20"/>
+        </w:trPr>
+        <w:tc>
+          <w:tcPr>
+            <w:tcW w:w="4050" w:type="dxa"/>
+          </w:tcPr>
+          <w:p>
+            <w:pPr>
+              <w:pStyle w:val="TableCellBody"/>
+            </w:pPr>
+            <w:r>
+              <w:t>Particle Tracking (PRT)</w:t>
+            </w:r>
+          </w:p>
+        </w:tc>
+        <w:tc>
+          <w:tcPr>
+            <w:tcW w:w="1440" w:type="dxa"/>
+          </w:tcPr>
+          <w:p>
+            <w:pPr>
+              <w:pStyle w:val="TableCellBody"/>
+            </w:pPr>
+            <w:r>
+              <w:t xml:space="preserve">not </w:t>
+            </w:r>
+            <w:r>
+              <w:t>supported</w:t>
+            </w:r>
+          </w:p>
+        </w:tc>
+        <w:tc>
+          <w:tcPr>
+            <w:tcW w:w="3870" w:type="dxa"/>
+            <w:vAlign w:val="center"/>
+          </w:tcPr>
+          <w:p>
+            <w:pPr>
+              <w:pStyle w:val="TableCellBody"/>
+            </w:pPr>
+          </w:p>
+        </w:tc>
+      </w:tr>
+      <w:tr>
+        <w:trPr>
+          <w:trHeight w:val="20"/>
+        </w:trPr>
+        <w:tc>
+          <w:tcPr>
+            <w:tcW w:w="4050" w:type="dxa"/>
+          </w:tcPr>
+          <w:p>
+            <w:pPr>
+              <w:pStyle w:val="TableCellBody"/>
+            </w:pPr>
+            <w:r>
+              <w:t>AUXMULTNAME</w:t>
             </w:r>
           </w:p>
         </w:tc>

</xml_diff>